<commit_message>
Minor modifications to innovapost
</commit_message>
<xml_diff>
--- a/Software Development - Innovapost/Allen-SIP_Resume.docx
+++ b/Software Development - Innovapost/Allen-SIP_Resume.docx
@@ -1,6 +1,6 @@
 
 <file path=word/document.xml><?xml version="1.0" encoding="utf-8"?>
-<w:document xmlns:wpc="http://schemas.microsoft.com/office/word/2010/wordprocessingCanvas" xmlns:cx="http://schemas.microsoft.com/office/drawing/2014/chartex" xmlns:cx1="http://schemas.microsoft.com/office/drawing/2015/9/8/chartex" xmlns:cx2="http://schemas.microsoft.com/office/drawing/2015/10/21/chartex" xmlns:cx3="http://schemas.microsoft.com/office/drawing/2016/5/9/chartex" xmlns:cx4="http://schemas.microsoft.com/office/drawing/2016/5/10/chartex" xmlns:cx5="http://schemas.microsoft.com/office/drawing/2016/5/11/chartex" xmlns:cx6="http://schemas.microsoft.com/office/drawing/2016/5/12/chartex" xmlns:cx7="http://schemas.microsoft.com/office/drawing/2016/5/13/chartex" xmlns:cx8="http://schemas.microsoft.com/office/drawing/2016/5/14/chartex" xmlns:mc="http://schemas.openxmlformats.org/markup-compatibility/2006" xmlns:aink="http://schemas.microsoft.com/office/drawing/2016/ink" xmlns:am3d="http://schemas.microsoft.com/office/drawing/2017/model3d" xmlns:o="urn:schemas-microsoft-com:office:office" xmlns:r="http://schemas.openxmlformats.org/officeDocument/2006/relationships" xmlns:m="http://schemas.openxmlformats.org/officeDocument/2006/math" xmlns:v="urn:schemas-microsoft-com:vml" xmlns:wp14="http://schemas.microsoft.com/office/word/2010/wordprocessingDrawing" xmlns:wp="http://schemas.openxmlformats.org/drawingml/2006/wordprocessingDrawing" xmlns:w10="urn:schemas-microsoft-com:office:word" xmlns:w="http://schemas.openxmlformats.org/wordprocessingml/2006/main" xmlns:w14="http://schemas.microsoft.com/office/word/2010/wordml" xmlns:w15="http://schemas.microsoft.com/office/word/2012/wordml" xmlns:w16cid="http://schemas.microsoft.com/office/word/2016/wordml/cid" xmlns:w16se="http://schemas.microsoft.com/office/word/2015/wordml/symex" xmlns:wpg="http://schemas.microsoft.com/office/word/2010/wordprocessingGroup" xmlns:wpi="http://schemas.microsoft.com/office/word/2010/wordprocessingInk" xmlns:wne="http://schemas.microsoft.com/office/word/2006/wordml" xmlns:wps="http://schemas.microsoft.com/office/word/2010/wordprocessingShape" mc:Ignorable="w14 w15 w16se w16cid wp14">
+<w:document xmlns:wpc="http://schemas.microsoft.com/office/word/2010/wordprocessingCanvas" xmlns:cx="http://schemas.microsoft.com/office/drawing/2014/chartex" xmlns:mc="http://schemas.openxmlformats.org/markup-compatibility/2006" xmlns:o="urn:schemas-microsoft-com:office:office" xmlns:r="http://schemas.openxmlformats.org/officeDocument/2006/relationships" xmlns:m="http://schemas.openxmlformats.org/officeDocument/2006/math" xmlns:v="urn:schemas-microsoft-com:vml" xmlns:wp14="http://schemas.microsoft.com/office/word/2010/wordprocessingDrawing" xmlns:wp="http://schemas.openxmlformats.org/drawingml/2006/wordprocessingDrawing" xmlns:w10="urn:schemas-microsoft-com:office:word" xmlns:w="http://schemas.openxmlformats.org/wordprocessingml/2006/main" xmlns:w14="http://schemas.microsoft.com/office/word/2010/wordml" xmlns:w15="http://schemas.microsoft.com/office/word/2012/wordml" xmlns:w16se="http://schemas.microsoft.com/office/word/2015/wordml/symex" xmlns:wpg="http://schemas.microsoft.com/office/word/2010/wordprocessingGroup" xmlns:wpi="http://schemas.microsoft.com/office/word/2010/wordprocessingInk" xmlns:wne="http://schemas.microsoft.com/office/word/2006/wordml" xmlns:wps="http://schemas.microsoft.com/office/word/2010/wordprocessingShape" mc:Ignorable="w14 w15 w16se wp14">
   <w:body>
     <w:p>
       <w:pPr>
@@ -147,7 +147,17 @@
           <w:color w:val="000000"/>
           <w:lang w:val="en-CA" w:eastAsia="en-CA"/>
         </w:rPr>
-        <w:t>Skilled in the development and maintenance of elegant mobile applications while meeting time constraints</w:t>
+        <w:t xml:space="preserve">Skilled in the development and maintenance of </w:t>
+      </w:r>
+      <w:bookmarkStart w:id="0" w:name="_GoBack"/>
+      <w:bookmarkEnd w:id="0"/>
+      <w:r>
+        <w:rPr>
+          <w:rFonts w:ascii="Times New Roman" w:eastAsia="Times New Roman" w:hAnsi="Times New Roman" w:cs="Times New Roman"/>
+          <w:color w:val="000000"/>
+          <w:lang w:val="en-CA" w:eastAsia="en-CA"/>
+        </w:rPr>
+        <w:t>mobile applications while meeting time constraints</w:t>
       </w:r>
       <w:r>
         <w:rPr>
@@ -446,23 +456,13 @@
                 <w:lang w:val="en-CA" w:eastAsia="en-CA"/>
               </w:rPr>
             </w:pPr>
-            <w:proofErr w:type="spellStart"/>
             <w:r>
               <w:rPr>
                 <w:rFonts w:ascii="Times New Roman" w:eastAsia="Times New Roman" w:hAnsi="Times New Roman" w:cs="Times New Roman"/>
                 <w:color w:val="000000"/>
                 <w:lang w:val="en-CA" w:eastAsia="en-CA"/>
               </w:rPr>
-              <w:t>Mips</w:t>
-            </w:r>
-            <w:proofErr w:type="spellEnd"/>
-            <w:r>
-              <w:rPr>
-                <w:rFonts w:ascii="Times New Roman" w:eastAsia="Times New Roman" w:hAnsi="Times New Roman" w:cs="Times New Roman"/>
-                <w:color w:val="000000"/>
-                <w:lang w:val="en-CA" w:eastAsia="en-CA"/>
-              </w:rPr>
-              <w:t xml:space="preserve"> Assembly</w:t>
+              <w:t>Mips Assembly</w:t>
             </w:r>
           </w:p>
         </w:tc>
@@ -709,84 +709,60 @@
           <w:szCs w:val="28"/>
           <w:lang w:val="en-CA" w:eastAsia="en-CA"/>
         </w:rPr>
-        <w:t xml:space="preserve">Git handle: </w:t>
-      </w:r>
-      <w:proofErr w:type="spellStart"/>
-      <w:r>
+        <w:t>Git handle: ApluUalberta</w:t>
+      </w:r>
+    </w:p>
+    <w:p>
+      <w:pPr>
+        <w:spacing w:after="0" w:line="276" w:lineRule="auto"/>
         <w:rPr>
           <w:rFonts w:ascii="Times New Roman" w:eastAsia="Times New Roman" w:hAnsi="Times New Roman" w:cs="Times New Roman"/>
           <w:b/>
           <w:bCs/>
           <w:color w:val="000000"/>
-          <w:sz w:val="28"/>
-          <w:szCs w:val="28"/>
-          <w:lang w:val="en-CA" w:eastAsia="en-CA"/>
-        </w:rPr>
-        <w:t>ApluUalberta</w:t>
-      </w:r>
-      <w:proofErr w:type="spellEnd"/>
+          <w:lang w:val="en-CA" w:eastAsia="en-CA"/>
+        </w:rPr>
+      </w:pPr>
+      <w:r>
+        <w:rPr>
+          <w:rFonts w:ascii="Times New Roman" w:eastAsia="Times New Roman" w:hAnsi="Times New Roman" w:cs="Times New Roman"/>
+          <w:b/>
+          <w:bCs/>
+          <w:color w:val="000000"/>
+          <w:lang w:val="en-CA" w:eastAsia="en-CA"/>
+        </w:rPr>
+        <w:t>Mood-Tracker Android Studio Group Project (September 2019 – December 2019)</w:t>
+      </w:r>
     </w:p>
     <w:p>
       <w:pPr>
         <w:spacing w:after="0" w:line="276" w:lineRule="auto"/>
         <w:rPr>
           <w:rFonts w:ascii="Times New Roman" w:eastAsia="Times New Roman" w:hAnsi="Times New Roman" w:cs="Times New Roman"/>
-          <w:b/>
-          <w:bCs/>
-          <w:color w:val="000000"/>
-          <w:lang w:val="en-CA" w:eastAsia="en-CA"/>
-        </w:rPr>
-      </w:pPr>
-      <w:r>
-        <w:rPr>
-          <w:rFonts w:ascii="Times New Roman" w:eastAsia="Times New Roman" w:hAnsi="Times New Roman" w:cs="Times New Roman"/>
-          <w:b/>
-          <w:bCs/>
-          <w:color w:val="000000"/>
-          <w:lang w:val="en-CA" w:eastAsia="en-CA"/>
-        </w:rPr>
-        <w:t>Mood-Tracker Android Studio Group Project (September 2019 – December 2019)</w:t>
+          <w:color w:val="000000"/>
+          <w:lang w:val="en-CA" w:eastAsia="en-CA"/>
+        </w:rPr>
+      </w:pPr>
+      <w:r>
+        <w:rPr>
+          <w:rFonts w:ascii="Times New Roman" w:eastAsia="Times New Roman" w:hAnsi="Times New Roman" w:cs="Times New Roman"/>
+          <w:color w:val="000000"/>
+          <w:lang w:val="en-CA" w:eastAsia="en-CA"/>
+        </w:rPr>
+        <w:t>Glo – Android Mobile App</w:t>
       </w:r>
     </w:p>
     <w:p>
       <w:pPr>
         <w:spacing w:after="0" w:line="276" w:lineRule="auto"/>
-        <w:rPr>
-          <w:rFonts w:ascii="Times New Roman" w:eastAsia="Times New Roman" w:hAnsi="Times New Roman" w:cs="Times New Roman"/>
-          <w:color w:val="000000"/>
-          <w:lang w:val="en-CA" w:eastAsia="en-CA"/>
-        </w:rPr>
-      </w:pPr>
-      <w:r>
-        <w:rPr>
-          <w:rFonts w:ascii="Times New Roman" w:eastAsia="Times New Roman" w:hAnsi="Times New Roman" w:cs="Times New Roman"/>
-          <w:color w:val="000000"/>
-          <w:lang w:val="en-CA" w:eastAsia="en-CA"/>
-        </w:rPr>
-        <w:t>Glo – Android Mobile App</w:t>
-      </w:r>
-    </w:p>
-    <w:p>
-      <w:pPr>
-        <w:spacing w:after="0" w:line="276" w:lineRule="auto"/>
-      </w:pPr>
-      <w:proofErr w:type="spellStart"/>
-      <w:r>
-        <w:rPr>
-          <w:rFonts w:ascii="Times New Roman" w:eastAsia="Times New Roman" w:hAnsi="Times New Roman" w:cs="Times New Roman"/>
-          <w:color w:val="000000"/>
-          <w:lang w:val="en-CA" w:eastAsia="en-CA"/>
-        </w:rPr>
-        <w:t>Github</w:t>
-      </w:r>
-      <w:proofErr w:type="spellEnd"/>
-      <w:r>
-        <w:rPr>
-          <w:rFonts w:ascii="Times New Roman" w:eastAsia="Times New Roman" w:hAnsi="Times New Roman" w:cs="Times New Roman"/>
-          <w:color w:val="000000"/>
-          <w:lang w:val="en-CA" w:eastAsia="en-CA"/>
-        </w:rPr>
-        <w:t xml:space="preserve"> Link: </w:t>
+      </w:pPr>
+      <w:r>
+        <w:rPr>
+          <w:rFonts w:ascii="Times New Roman" w:eastAsia="Times New Roman" w:hAnsi="Times New Roman" w:cs="Times New Roman"/>
+          <w:color w:val="000000"/>
+          <w:lang w:val="en-CA" w:eastAsia="en-CA"/>
+        </w:rPr>
+        <w:t xml:space="preserve">Github Link: </w:t>
       </w:r>
       <w:hyperlink r:id="rId8" w:history="1">
         <w:r>
@@ -844,25 +820,7 @@
           <w:color w:val="000000"/>
           <w:lang w:val="en-CA" w:eastAsia="en-CA"/>
         </w:rPr>
-        <w:t xml:space="preserve">ollaboration of 6 group members using </w:t>
-      </w:r>
-      <w:proofErr w:type="spellStart"/>
-      <w:r>
-        <w:rPr>
-          <w:rFonts w:ascii="Times New Roman" w:eastAsia="Times New Roman" w:hAnsi="Times New Roman" w:cs="Times New Roman"/>
-          <w:color w:val="000000"/>
-          <w:lang w:val="en-CA" w:eastAsia="en-CA"/>
-        </w:rPr>
-        <w:t>Github</w:t>
-      </w:r>
-      <w:proofErr w:type="spellEnd"/>
-      <w:r>
-        <w:rPr>
-          <w:rFonts w:ascii="Times New Roman" w:eastAsia="Times New Roman" w:hAnsi="Times New Roman" w:cs="Times New Roman"/>
-          <w:color w:val="000000"/>
-          <w:lang w:val="en-CA" w:eastAsia="en-CA"/>
-        </w:rPr>
-        <w:t xml:space="preserve"> pull requests</w:t>
+        <w:t>ollaboration of 6 group members using Github pull requests</w:t>
       </w:r>
       <w:r>
         <w:rPr>
@@ -901,28 +859,8 @@
           <w:color w:val="000000"/>
           <w:lang w:val="en-CA" w:eastAsia="en-CA"/>
         </w:rPr>
-        <w:t xml:space="preserve">Google Maps and </w:t>
-      </w:r>
-      <w:proofErr w:type="spellStart"/>
-      <w:r>
-        <w:rPr>
-          <w:rFonts w:ascii="Times New Roman" w:eastAsia="Times New Roman" w:hAnsi="Times New Roman" w:cs="Times New Roman"/>
-          <w:color w:val="000000"/>
-          <w:lang w:val="en-CA" w:eastAsia="en-CA"/>
-        </w:rPr>
-        <w:t>Firestore</w:t>
-      </w:r>
-      <w:proofErr w:type="spellEnd"/>
-      <w:r>
-        <w:rPr>
-          <w:rFonts w:ascii="Times New Roman" w:eastAsia="Times New Roman" w:hAnsi="Times New Roman" w:cs="Times New Roman"/>
-          <w:color w:val="000000"/>
-          <w:lang w:val="en-CA" w:eastAsia="en-CA"/>
-        </w:rPr>
-        <w:t xml:space="preserve"> API to keep track of user moods, times, dates, reasons, and location</w:t>
-      </w:r>
-      <w:bookmarkStart w:id="0" w:name="_GoBack"/>
-      <w:bookmarkEnd w:id="0"/>
+        <w:t>Google Maps and Firestore API to keep track of user moods, times, dates, reasons, and location</w:t>
+      </w:r>
     </w:p>
     <w:p>
       <w:pPr>
@@ -1095,23 +1033,13 @@
           <w:lang w:val="en-CA" w:eastAsia="en-CA"/>
         </w:rPr>
       </w:pPr>
-      <w:proofErr w:type="spellStart"/>
-      <w:r>
-        <w:rPr>
-          <w:rFonts w:ascii="Times New Roman" w:eastAsia="Times New Roman" w:hAnsi="Times New Roman" w:cs="Times New Roman"/>
-          <w:color w:val="000000"/>
-          <w:lang w:val="en-CA" w:eastAsia="en-CA"/>
-        </w:rPr>
-        <w:t>Github</w:t>
-      </w:r>
-      <w:proofErr w:type="spellEnd"/>
-      <w:r>
-        <w:rPr>
-          <w:rFonts w:ascii="Times New Roman" w:eastAsia="Times New Roman" w:hAnsi="Times New Roman" w:cs="Times New Roman"/>
-          <w:color w:val="000000"/>
-          <w:lang w:val="en-CA" w:eastAsia="en-CA"/>
-        </w:rPr>
-        <w:t xml:space="preserve"> Link: </w:t>
+      <w:r>
+        <w:rPr>
+          <w:rFonts w:ascii="Times New Roman" w:eastAsia="Times New Roman" w:hAnsi="Times New Roman" w:cs="Times New Roman"/>
+          <w:color w:val="000000"/>
+          <w:lang w:val="en-CA" w:eastAsia="en-CA"/>
+        </w:rPr>
+        <w:t xml:space="preserve">Github Link: </w:t>
       </w:r>
       <w:hyperlink r:id="rId9" w:history="1">
         <w:r>
@@ -1167,25 +1095,7 @@
           <w:color w:val="000000"/>
           <w:lang w:val="en-CA" w:eastAsia="en-CA"/>
         </w:rPr>
-        <w:t xml:space="preserve">Utilizes Google </w:t>
-      </w:r>
-      <w:proofErr w:type="spellStart"/>
-      <w:r>
-        <w:rPr>
-          <w:rFonts w:ascii="Times New Roman" w:eastAsia="Times New Roman" w:hAnsi="Times New Roman" w:cs="Times New Roman"/>
-          <w:color w:val="000000"/>
-          <w:lang w:val="en-CA" w:eastAsia="en-CA"/>
-        </w:rPr>
-        <w:t>Firestore</w:t>
-      </w:r>
-      <w:proofErr w:type="spellEnd"/>
-      <w:r>
-        <w:rPr>
-          <w:rFonts w:ascii="Times New Roman" w:eastAsia="Times New Roman" w:hAnsi="Times New Roman" w:cs="Times New Roman"/>
-          <w:color w:val="000000"/>
-          <w:lang w:val="en-CA" w:eastAsia="en-CA"/>
-        </w:rPr>
-        <w:t xml:space="preserve"> API to keep track of User Data, progress, and achievements</w:t>
+        <w:t>Utilizes Google Firestore API to keep track of User Data, progress, and achievements</w:t>
       </w:r>
     </w:p>
     <w:p>
@@ -1465,7 +1375,7 @@
 </file>
 
 <file path=word/numbering.xml><?xml version="1.0" encoding="utf-8"?>
-<w:numbering xmlns:wpc="http://schemas.microsoft.com/office/word/2010/wordprocessingCanvas" xmlns:cx="http://schemas.microsoft.com/office/drawing/2014/chartex" xmlns:cx1="http://schemas.microsoft.com/office/drawing/2015/9/8/chartex" xmlns:cx2="http://schemas.microsoft.com/office/drawing/2015/10/21/chartex" xmlns:cx3="http://schemas.microsoft.com/office/drawing/2016/5/9/chartex" xmlns:cx4="http://schemas.microsoft.com/office/drawing/2016/5/10/chartex" xmlns:cx5="http://schemas.microsoft.com/office/drawing/2016/5/11/chartex" xmlns:cx6="http://schemas.microsoft.com/office/drawing/2016/5/12/chartex" xmlns:cx7="http://schemas.microsoft.com/office/drawing/2016/5/13/chartex" xmlns:cx8="http://schemas.microsoft.com/office/drawing/2016/5/14/chartex" xmlns:mc="http://schemas.openxmlformats.org/markup-compatibility/2006" xmlns:aink="http://schemas.microsoft.com/office/drawing/2016/ink" xmlns:am3d="http://schemas.microsoft.com/office/drawing/2017/model3d" xmlns:o="urn:schemas-microsoft-com:office:office" xmlns:r="http://schemas.openxmlformats.org/officeDocument/2006/relationships" xmlns:m="http://schemas.openxmlformats.org/officeDocument/2006/math" xmlns:v="urn:schemas-microsoft-com:vml" xmlns:wp14="http://schemas.microsoft.com/office/word/2010/wordprocessingDrawing" xmlns:wp="http://schemas.openxmlformats.org/drawingml/2006/wordprocessingDrawing" xmlns:w10="urn:schemas-microsoft-com:office:word" xmlns:w="http://schemas.openxmlformats.org/wordprocessingml/2006/main" xmlns:w14="http://schemas.microsoft.com/office/word/2010/wordml" xmlns:w15="http://schemas.microsoft.com/office/word/2012/wordml" xmlns:w16cid="http://schemas.microsoft.com/office/word/2016/wordml/cid" xmlns:w16se="http://schemas.microsoft.com/office/word/2015/wordml/symex" xmlns:wpg="http://schemas.microsoft.com/office/word/2010/wordprocessingGroup" xmlns:wpi="http://schemas.microsoft.com/office/word/2010/wordprocessingInk" xmlns:wne="http://schemas.microsoft.com/office/word/2006/wordml" xmlns:wps="http://schemas.microsoft.com/office/word/2010/wordprocessingShape" mc:Ignorable="w14 w15 w16se w16cid wp14">
+<w:numbering xmlns:wpc="http://schemas.microsoft.com/office/word/2010/wordprocessingCanvas" xmlns:cx="http://schemas.microsoft.com/office/drawing/2014/chartex" xmlns:mc="http://schemas.openxmlformats.org/markup-compatibility/2006" xmlns:o="urn:schemas-microsoft-com:office:office" xmlns:r="http://schemas.openxmlformats.org/officeDocument/2006/relationships" xmlns:m="http://schemas.openxmlformats.org/officeDocument/2006/math" xmlns:v="urn:schemas-microsoft-com:vml" xmlns:wp14="http://schemas.microsoft.com/office/word/2010/wordprocessingDrawing" xmlns:wp="http://schemas.openxmlformats.org/drawingml/2006/wordprocessingDrawing" xmlns:w10="urn:schemas-microsoft-com:office:word" xmlns:w="http://schemas.openxmlformats.org/wordprocessingml/2006/main" xmlns:w14="http://schemas.microsoft.com/office/word/2010/wordml" xmlns:w15="http://schemas.microsoft.com/office/word/2012/wordml" xmlns:w16se="http://schemas.microsoft.com/office/word/2015/wordml/symex" xmlns:wpg="http://schemas.microsoft.com/office/word/2010/wordprocessingGroup" xmlns:wpi="http://schemas.microsoft.com/office/word/2010/wordprocessingInk" xmlns:wne="http://schemas.microsoft.com/office/word/2006/wordml" xmlns:wps="http://schemas.microsoft.com/office/word/2010/wordprocessingShape" mc:Ignorable="w14 w15 w16se wp14">
   <w:abstractNum w:abstractNumId="0" w15:restartNumberingAfterBreak="0">
     <w:nsid w:val="06F05C0C"/>
     <w:multiLevelType w:val="multilevel"/>
@@ -3314,7 +3224,7 @@
 </file>
 
 <file path=word/styles.xml><?xml version="1.0" encoding="utf-8"?>
-<w:styles xmlns:mc="http://schemas.openxmlformats.org/markup-compatibility/2006" xmlns:r="http://schemas.openxmlformats.org/officeDocument/2006/relationships" xmlns:w="http://schemas.openxmlformats.org/wordprocessingml/2006/main" xmlns:w14="http://schemas.microsoft.com/office/word/2010/wordml" xmlns:w15="http://schemas.microsoft.com/office/word/2012/wordml" xmlns:w16cid="http://schemas.microsoft.com/office/word/2016/wordml/cid" xmlns:w16se="http://schemas.microsoft.com/office/word/2015/wordml/symex" mc:Ignorable="w14 w15 w16se w16cid">
+<w:styles xmlns:mc="http://schemas.openxmlformats.org/markup-compatibility/2006" xmlns:r="http://schemas.openxmlformats.org/officeDocument/2006/relationships" xmlns:w="http://schemas.openxmlformats.org/wordprocessingml/2006/main" xmlns:w14="http://schemas.microsoft.com/office/word/2010/wordml" xmlns:w15="http://schemas.microsoft.com/office/word/2012/wordml" xmlns:w16se="http://schemas.microsoft.com/office/word/2015/wordml/symex" mc:Ignorable="w14 w15 w16se">
   <w:docDefaults>
     <w:rPrDefault>
       <w:rPr>
@@ -3330,7 +3240,7 @@
       </w:pPr>
     </w:pPrDefault>
   </w:docDefaults>
-  <w:latentStyles w:defLockedState="0" w:defUIPriority="99" w:defSemiHidden="0" w:defUnhideWhenUsed="0" w:defQFormat="0" w:count="376">
+  <w:latentStyles w:defLockedState="0" w:defUIPriority="99" w:defSemiHidden="0" w:defUnhideWhenUsed="0" w:defQFormat="0" w:count="371">
     <w:lsdException w:name="Normal" w:uiPriority="0" w:qFormat="1"/>
     <w:lsdException w:name="heading 1" w:uiPriority="9" w:qFormat="1"/>
     <w:lsdException w:name="heading 2" w:semiHidden="1" w:uiPriority="9" w:unhideWhenUsed="1" w:qFormat="1"/>
@@ -3702,11 +3612,6 @@
     <w:lsdException w:name="List Table 5 Dark Accent 6" w:uiPriority="50"/>
     <w:lsdException w:name="List Table 6 Colorful Accent 6" w:uiPriority="51"/>
     <w:lsdException w:name="List Table 7 Colorful Accent 6" w:uiPriority="52"/>
-    <w:lsdException w:name="Mention" w:semiHidden="1" w:unhideWhenUsed="1"/>
-    <w:lsdException w:name="Smart Hyperlink" w:semiHidden="1" w:unhideWhenUsed="1"/>
-    <w:lsdException w:name="Hashtag" w:semiHidden="1" w:unhideWhenUsed="1"/>
-    <w:lsdException w:name="Unresolved Mention" w:semiHidden="1" w:unhideWhenUsed="1"/>
-    <w:lsdException w:name="Smart Link" w:semiHidden="1" w:unhideWhenUsed="1"/>
   </w:latentStyles>
   <w:style w:type="paragraph" w:default="1" w:styleId="Normal">
     <w:name w:val="Normal"/>
@@ -4079,7 +3984,7 @@
 </file>
 
 <file path=customXml/itemProps1.xml><?xml version="1.0" encoding="utf-8"?>
-<ds:datastoreItem xmlns:ds="http://schemas.openxmlformats.org/officeDocument/2006/customXml" ds:itemID="{89C3E679-DF50-4654-901A-1DEFFA25BE30}">
+<ds:datastoreItem xmlns:ds="http://schemas.openxmlformats.org/officeDocument/2006/customXml" ds:itemID="{B2B38C9B-8F3C-4623-A0DA-DA4A96111906}">
   <ds:schemaRefs>
     <ds:schemaRef ds:uri="http://schemas.openxmlformats.org/officeDocument/2006/bibliography"/>
   </ds:schemaRefs>

</xml_diff>